<commit_message>
reflect use of systemctl, remove section on providing password as username, centos no longer broken
</commit_message>
<xml_diff>
--- a/labs/centos-log2/docs/centos-log.docx
+++ b/labs/centos-log2/docs/centos-log.docx
@@ -67,7 +67,7 @@
                 <wp:positionV relativeFrom="paragraph">
                   <wp:posOffset>680720</wp:posOffset>
                 </wp:positionV>
-                <wp:extent cx="5468620" cy="481330"/>
+                <wp:extent cx="5469890" cy="482600"/>
                 <wp:effectExtent l="0" t="0" r="24130" b="33020"/>
                 <wp:wrapSquare wrapText="bothSides"/>
                 <wp:docPr id="1" name="Text Box 10"/>
@@ -78,7 +78,7 @@
                       <wps:spPr>
                         <a:xfrm>
                           <a:off x="0" y="0"/>
-                          <a:ext cx="5468040" cy="480600"/>
+                          <a:ext cx="5469120" cy="482040"/>
                         </a:xfrm>
                         <a:prstGeom prst="rect">
                           <a:avLst/>
@@ -148,7 +148,7 @@
           </mc:Choice>
           <mc:Fallback>
             <w:pict>
-              <v:rect id="shape_0" ID="Text Box 10" stroked="t" style="position:absolute;margin-left:0pt;margin-top:53.6pt;width:430.5pt;height:37.8pt" wp14:anchorId="58C16CE4">
+              <v:rect id="shape_0" ID="Text Box 10" stroked="t" style="position:absolute;margin-left:0pt;margin-top:53.6pt;width:430.6pt;height:37.9pt" wp14:anchorId="58C16CE4">
                 <w10:wrap type="square"/>
                 <v:fill o:detectmouseclick="t" on="false"/>
                 <v:stroke color="black" joinstyle="round" endcap="flat"/>
@@ -278,14 +278,7 @@
           <w:b w:val="false"/>
           <w:bCs w:val="false"/>
         </w:rPr>
-        <w:t>labtainer centos-log</w:t>
-      </w:r>
-      <w:r>
-        <w:rPr>
-          <w:b w:val="false"/>
-          <w:bCs w:val="false"/>
-        </w:rPr>
-        <w:t>2</w:t>
+        <w:t>labtainer centos-log2</w:t>
       </w:r>
     </w:p>
     <w:p>
@@ -360,64 +353,10 @@
       <w:pPr>
         <w:pStyle w:val="Heading2"/>
         <w:numPr>
-          <w:ilvl w:val="1"/>
-          <w:numId w:val="2"/>
+          <w:ilvl w:val="0"/>
+          <w:numId w:val="0"/>
         </w:numPr>
-        <w:ind w:left="360" w:hanging="0"/>
-        <w:rPr>
-          <w:rFonts w:ascii="Times New Roman" w:hAnsi="Times New Roman" w:cs="Times New Roman"/>
-        </w:rPr>
-      </w:pPr>
-      <w:r>
-        <w:rPr>
-          <w:rFonts w:cs="Times New Roman" w:ascii="Times New Roman" w:hAnsi="Times New Roman"/>
-          <w:b/>
-        </w:rPr>
-        <w:t>Before logging in, do the following:</w:t>
-      </w:r>
-    </w:p>
-    <w:p>
-      <w:pPr>
-        <w:pStyle w:val="ListParagraph"/>
-        <w:numPr>
-          <w:ilvl w:val="0"/>
-          <w:numId w:val="7"/>
-        </w:numPr>
-        <w:rPr/>
-      </w:pPr>
-      <w:r>
-        <w:rPr/>
-        <w:t xml:space="preserve">Use the </w:t>
-      </w:r>
-      <w:r>
-        <w:rPr>
-          <w:b/>
-        </w:rPr>
-        <w:t>wrong</w:t>
-      </w:r>
-      <w:r>
-        <w:rPr/>
-        <w:t xml:space="preserve"> password to log in as Joe.</w:t>
-      </w:r>
-    </w:p>
-    <w:p>
-      <w:pPr>
-        <w:pStyle w:val="ListParagraph"/>
-        <w:numPr>
-          <w:ilvl w:val="0"/>
-          <w:numId w:val="7"/>
-        </w:numPr>
-        <w:rPr/>
-      </w:pPr>
-      <w:r>
-        <w:rPr/>
-        <w:t>Then, acting as if you are confused,  enter “ThisIsWrong” as the username (to emulate mistakenly entering your password as your username). Complete the authentication by entering something in the password field.</w:t>
-      </w:r>
-    </w:p>
-    <w:p>
-      <w:pPr>
-        <w:pStyle w:val="Normal"/>
-        <w:ind w:left="360" w:hanging="0"/>
+        <w:ind w:left="1080" w:hanging="0"/>
         <w:rPr/>
       </w:pPr>
       <w:r>
@@ -1066,97 +1005,11 @@
         <w:pStyle w:val="ListParagraph"/>
         <w:numPr>
           <w:ilvl w:val="0"/>
-          <w:numId w:val="6"/>
+          <w:numId w:val="0"/>
         </w:numPr>
         <w:spacing w:before="0" w:after="200"/>
-        <w:contextualSpacing/>
-        <w:rPr/>
-      </w:pPr>
-      <w:r>
-        <w:rPr/>
-        <w:t>Password as the username</w:t>
-      </w:r>
-    </w:p>
-    <w:p>
-      <w:pPr>
-        <w:pStyle w:val="ListParagraph"/>
-        <w:spacing w:before="0" w:after="200"/>
-        <w:ind w:left="360" w:hanging="0"/>
-        <w:contextualSpacing/>
-        <w:rPr/>
-      </w:pPr>
-      <w:r>
-        <w:rPr/>
-      </w:r>
-    </w:p>
-    <w:p>
-      <w:pPr>
-        <w:pStyle w:val="ListParagraph"/>
-        <w:spacing w:before="0" w:after="200"/>
-        <w:ind w:left="360" w:hanging="0"/>
-        <w:contextualSpacing/>
-        <w:rPr/>
-      </w:pPr>
-      <w:r>
-        <w:rPr/>
-        <w:t xml:space="preserve">With the </w:t>
-      </w:r>
-      <w:r>
-        <w:rPr>
-          <w:rFonts w:cs="Courier New" w:ascii="Courier New" w:hAnsi="Courier New"/>
-        </w:rPr>
-        <w:t>secure</w:t>
-      </w:r>
-      <w:r>
-        <w:rPr/>
-        <w:t xml:space="preserve"> log still open, find the line that documents the fact that you entered a “password” as the username.</w:t>
-      </w:r>
-    </w:p>
-    <w:p>
-      <w:pPr>
-        <w:pStyle w:val="ListParagraph"/>
-        <w:spacing w:before="0" w:after="200"/>
-        <w:ind w:left="360" w:hanging="0"/>
-        <w:contextualSpacing/>
-        <w:rPr/>
-      </w:pPr>
-      <w:r>
-        <w:rPr/>
-      </w:r>
-    </w:p>
-    <w:p>
-      <w:pPr>
-        <w:pStyle w:val="ListParagraph"/>
-        <w:spacing w:before="0" w:after="200"/>
-        <w:ind w:left="360" w:hanging="0"/>
-        <w:contextualSpacing/>
-        <w:rPr>
-          <w:b/>
-          <w:b/>
-        </w:rPr>
-      </w:pPr>
-      <w:r>
-        <w:rPr>
-          <w:b/>
-        </w:rPr>
-        <w:t>In Item #4 of your report, record the wording that is used when you entered an invalid username.</w:t>
-      </w:r>
-    </w:p>
-    <w:p>
-      <w:pPr>
-        <w:pStyle w:val="ListParagraph"/>
-        <w:spacing w:before="0" w:after="200"/>
-        <w:ind w:left="360" w:hanging="0"/>
-        <w:contextualSpacing/>
-        <w:rPr/>
-      </w:pPr>
-      <w:r>
-        <w:rPr/>
-      </w:r>
-    </w:p>
-    <w:p>
-      <w:pPr>
-        <w:pStyle w:val="Normal"/>
+        <w:ind w:left="1080" w:hanging="0"/>
+        <w:contextualSpacing/>
         <w:rPr/>
       </w:pPr>
       <w:r>
@@ -1960,15 +1813,13 @@
         <w:spacing w:before="0" w:after="200"/>
         <w:ind w:left="360" w:firstLine="360"/>
         <w:contextualSpacing/>
-        <w:rPr>
-          <w:rFonts w:ascii="Courier New" w:hAnsi="Courier New" w:cs="Courier New"/>
-        </w:rPr>
+        <w:rPr/>
       </w:pPr>
       <w:r>
         <w:rPr>
           <w:rFonts w:cs="Courier New" w:ascii="Courier New" w:hAnsi="Courier New"/>
         </w:rPr>
-        <w:t>service rsyslog restart</w:t>
+        <w:t>systemctl restart rsyslog</w:t>
       </w:r>
     </w:p>
     <w:p>
@@ -2677,6 +2528,13 @@
       </w:pPr>
       <w:r>
         <w:rPr/>
+        <w:t xml:space="preserve">          </w:t>
+      </w:r>
+      <w:r>
+        <w:rPr>
+          <w:rFonts w:ascii="Courier" w:hAnsi="Courier"/>
+        </w:rPr>
+        <w:t>systemctl restart rsyslog</w:t>
       </w:r>
     </w:p>
     <w:p>
@@ -2918,7 +2776,7 @@
       </w:pPr>
       <w:r>
         <w:rPr/>
-        <w:t xml:space="preserve">As described in class, it may not be a good idea to let regular users execute </w:t>
+        <w:t xml:space="preserve">It may not be a good idea to let regular users execute </w:t>
       </w:r>
       <w:r>
         <w:rPr>
@@ -3016,55 +2874,7 @@
           <w:szCs w:val="24"/>
           <w:lang w:val="en-US" w:eastAsia="en-US" w:bidi="ar-SA"/>
         </w:rPr>
-        <w:t>Imagine you have several Linux systems to manage.  Instead of configuring and reviewing logging on each of the systems, you can define a centralized logger and then forward log messages from each of the system</w:t>
-      </w:r>
-      <w:r>
-        <w:rPr>
-          <w:rFonts w:eastAsia="Times New Roman" w:cs="Times New Roman"/>
-          <w:b w:val="false"/>
-          <w:bCs w:val="false"/>
-          <w:color w:val="00000A"/>
-          <w:sz w:val="24"/>
-          <w:szCs w:val="24"/>
-          <w:lang w:val="en-US" w:eastAsia="en-US" w:bidi="ar-SA"/>
-        </w:rPr>
-        <w:t>s</w:t>
-      </w:r>
-      <w:r>
-        <w:rPr>
-          <w:rFonts w:eastAsia="Times New Roman" w:cs="Times New Roman"/>
-          <w:b w:val="false"/>
-          <w:bCs w:val="false"/>
-          <w:color w:val="00000A"/>
-          <w:sz w:val="24"/>
-          <w:szCs w:val="24"/>
-          <w:lang w:val="en-US" w:eastAsia="en-US" w:bidi="ar-SA"/>
-        </w:rPr>
-        <w:t xml:space="preserve"> to that centralized logger.  In this section, you will configure your existing “logger” system to accept log messages from remote computers, and you will configure a workstation </w:t>
-      </w:r>
-      <w:r>
-        <w:rPr>
-          <w:rFonts w:eastAsia="Times New Roman" w:cs="Times New Roman"/>
-          <w:b w:val="false"/>
-          <w:bCs w:val="false"/>
-          <w:color w:val="00000A"/>
-          <w:sz w:val="24"/>
-          <w:szCs w:val="24"/>
-          <w:lang w:val="en-US" w:eastAsia="en-US" w:bidi="ar-SA"/>
-        </w:rPr>
-        <w:t>computer</w:t>
-      </w:r>
-      <w:r>
-        <w:rPr>
-          <w:rFonts w:eastAsia="Times New Roman" w:cs="Times New Roman"/>
-          <w:b w:val="false"/>
-          <w:bCs w:val="false"/>
-          <w:color w:val="00000A"/>
-          <w:sz w:val="24"/>
-          <w:szCs w:val="24"/>
-          <w:lang w:val="en-US" w:eastAsia="en-US" w:bidi="ar-SA"/>
-        </w:rPr>
-        <w:t xml:space="preserve"> to forward its logs to the logger.</w:t>
+        <w:t>Imagine you have several Linux systems to manage.  Instead of configuring and reviewing logging on each of the systems, you can define a centralized logger and then forward log messages from each of the systems to that centralized logger.  In this section, you will configure your existing “logger” system to accept log messages from remote computers, and you will configure a workstation computer to forward its logs to the logger.</w:t>
       </w:r>
     </w:p>
     <w:p>
@@ -3099,9 +2909,9 @@
         <w:pStyle w:val="ListParagraph"/>
         <w:numPr>
           <w:ilvl w:val="0"/>
-          <w:numId w:val="9"/>
+          <w:numId w:val="8"/>
         </w:numPr>
-        <w:ind w:hanging="0"/>
+        <w:ind w:left="907" w:hanging="0"/>
         <w:rPr>
           <w:rFonts w:ascii="Times New Roman" w:hAnsi="Times New Roman" w:eastAsia="Times New Roman" w:cs="Times New Roman"/>
           <w:color w:val="00000A"/>
@@ -3120,8 +2930,25 @@
           <w:szCs w:val="24"/>
           <w:lang w:val="en-US" w:eastAsia="en-US" w:bidi="ar-SA"/>
         </w:rPr>
-        <w:t xml:space="preserve">Reopen /etc/rsyslog.conf </w:t>
-      </w:r>
+        <w:t>Reopen /etc/rsyslog.conf on the logger computer.</w:t>
+      </w:r>
+    </w:p>
+    <w:p>
+      <w:pPr>
+        <w:pStyle w:val="ListParagraph"/>
+        <w:numPr>
+          <w:ilvl w:val="0"/>
+          <w:numId w:val="8"/>
+        </w:numPr>
+        <w:ind w:left="907" w:hanging="0"/>
+        <w:rPr>
+          <w:rFonts w:ascii="Times New Roman" w:hAnsi="Times New Roman" w:eastAsia="Times New Roman" w:cs="Times New Roman"/>
+          <w:color w:val="00000A"/>
+          <w:sz w:val="24"/>
+          <w:szCs w:val="24"/>
+          <w:lang w:val="en-US" w:eastAsia="en-US" w:bidi="ar-SA"/>
+        </w:rPr>
+      </w:pPr>
       <w:r>
         <w:rPr>
           <w:rFonts w:eastAsia="Times New Roman" w:cs="Times New Roman"/>
@@ -3132,86 +2959,9 @@
           <w:szCs w:val="24"/>
           <w:lang w:val="en-US" w:eastAsia="en-US" w:bidi="ar-SA"/>
         </w:rPr>
-        <w:t>on the logger computer</w:t>
-      </w:r>
-      <w:r>
-        <w:rPr>
-          <w:rFonts w:eastAsia="Times New Roman" w:cs="Times New Roman"/>
-          <w:b w:val="false"/>
-          <w:bCs w:val="false"/>
-          <w:color w:val="00000A"/>
-          <w:sz w:val="24"/>
-          <w:szCs w:val="24"/>
-          <w:lang w:val="en-US" w:eastAsia="en-US" w:bidi="ar-SA"/>
-        </w:rPr>
-        <w:t>.</w:t>
-      </w:r>
-    </w:p>
-    <w:p>
-      <w:pPr>
-        <w:pStyle w:val="ListParagraph"/>
-        <w:numPr>
-          <w:ilvl w:val="0"/>
-          <w:numId w:val="9"/>
-        </w:numPr>
-        <w:ind w:hanging="0"/>
-        <w:rPr>
-          <w:rFonts w:ascii="Times New Roman" w:hAnsi="Times New Roman" w:eastAsia="Times New Roman" w:cs="Times New Roman"/>
-          <w:color w:val="00000A"/>
-          <w:sz w:val="24"/>
-          <w:szCs w:val="24"/>
-          <w:lang w:val="en-US" w:eastAsia="en-US" w:bidi="ar-SA"/>
-        </w:rPr>
-      </w:pPr>
-      <w:r>
-        <w:rPr>
-          <w:rFonts w:eastAsia="Times New Roman" w:cs="Times New Roman"/>
-          <w:b w:val="false"/>
-          <w:bCs w:val="false"/>
-          <w:color w:val="00000A"/>
-          <w:sz w:val="24"/>
-          <w:szCs w:val="24"/>
-          <w:lang w:val="en-US" w:eastAsia="en-US" w:bidi="ar-SA"/>
-        </w:rPr>
-        <w:t xml:space="preserve">Find the </w:t>
-      </w:r>
-      <w:r>
-        <w:rPr>
-          <w:rFonts w:eastAsia="Times New Roman" w:cs="Times New Roman"/>
-          <w:b w:val="false"/>
-          <w:bCs w:val="false"/>
-          <w:color w:val="00000A"/>
-          <w:sz w:val="24"/>
-          <w:szCs w:val="24"/>
-          <w:lang w:val="en-US" w:eastAsia="en-US" w:bidi="ar-SA"/>
-        </w:rPr>
-        <w:t xml:space="preserve">these entries in the configuration file and uncomment them (remove the </w:t>
+        <w:t xml:space="preserve">Find the these entries in the configuration file and uncomment them (remove the </w:t>
         <w:tab/>
-        <w:t xml:space="preserve">“#”) </w:t>
-      </w:r>
-      <w:r>
-        <w:rPr>
-          <w:rFonts w:eastAsia="Times New Roman" w:cs="Times New Roman"/>
-          <w:b w:val="false"/>
-          <w:bCs w:val="false"/>
-          <w:color w:val="00000A"/>
-          <w:sz w:val="24"/>
-          <w:szCs w:val="24"/>
-          <w:lang w:val="en-US" w:eastAsia="en-US" w:bidi="ar-SA"/>
-        </w:rPr>
-        <w:t>to allow accept syslog messages on port 514 via either TCP or UDP</w:t>
-      </w:r>
-      <w:r>
-        <w:rPr>
-          <w:rFonts w:eastAsia="Times New Roman" w:cs="Times New Roman"/>
-          <w:b w:val="false"/>
-          <w:bCs w:val="false"/>
-          <w:color w:val="00000A"/>
-          <w:sz w:val="24"/>
-          <w:szCs w:val="24"/>
-          <w:lang w:val="en-US" w:eastAsia="en-US" w:bidi="ar-SA"/>
-        </w:rPr>
-        <w:t>:</w:t>
+        <w:t>“#”) to allow accept syslog messages on port 514 via either TCP or UDP:</w:t>
       </w:r>
     </w:p>
     <w:p>
@@ -3230,11 +2980,8 @@
       </w:pPr>
       <w:r>
         <w:rPr>
-          <w:rFonts w:eastAsia="Times New Roman" w:cs="Times New Roman"/>
-          <w:color w:val="00000A"/>
-          <w:sz w:val="24"/>
-          <w:szCs w:val="24"/>
-          <w:lang w:val="en-US" w:eastAsia="en-US" w:bidi="ar-SA"/>
+          <w:b w:val="false"/>
+          <w:bCs w:val="false"/>
         </w:rPr>
       </w:r>
     </w:p>
@@ -3312,11 +3059,8 @@
       </w:pPr>
       <w:r>
         <w:rPr>
-          <w:rFonts w:eastAsia="Times New Roman" w:cs="Times New Roman" w:ascii="Courier" w:hAnsi="Courier"/>
-          <w:color w:val="00000A"/>
-          <w:sz w:val="24"/>
-          <w:szCs w:val="24"/>
-          <w:lang w:val="en-US" w:eastAsia="en-US" w:bidi="ar-SA"/>
+          <w:b w:val="false"/>
+          <w:bCs w:val="false"/>
         </w:rPr>
       </w:r>
     </w:p>
@@ -3383,9 +3127,9 @@
         <w:pStyle w:val="ListParagraph"/>
         <w:numPr>
           <w:ilvl w:val="0"/>
-          <w:numId w:val="9"/>
+          <w:numId w:val="8"/>
         </w:numPr>
-        <w:ind w:hanging="0"/>
+        <w:ind w:left="907" w:hanging="0"/>
         <w:rPr>
           <w:rFonts w:ascii="Times New Roman" w:hAnsi="Times New Roman" w:eastAsia="Times New Roman" w:cs="Times New Roman"/>
           <w:b w:val="false"/>
@@ -3415,9 +3159,9 @@
         <w:pStyle w:val="ListParagraph"/>
         <w:numPr>
           <w:ilvl w:val="0"/>
-          <w:numId w:val="9"/>
+          <w:numId w:val="8"/>
         </w:numPr>
-        <w:ind w:hanging="0"/>
+        <w:ind w:left="907" w:hanging="0"/>
         <w:rPr>
           <w:rFonts w:ascii="Times New Roman" w:hAnsi="Times New Roman" w:eastAsia="Times New Roman" w:cs="Times New Roman"/>
           <w:b w:val="false"/>
@@ -3491,9 +3235,128 @@
         <w:pStyle w:val="ListParagraph"/>
         <w:numPr>
           <w:ilvl w:val="0"/>
-          <w:numId w:val="9"/>
+          <w:numId w:val="0"/>
         </w:numPr>
-        <w:ind w:hanging="0"/>
+        <w:ind w:left="1814" w:hanging="0"/>
+        <w:rPr>
+          <w:rFonts w:ascii="Courier" w:hAnsi="Courier" w:eastAsia="Times New Roman" w:cs="Times New Roman"/>
+          <w:b w:val="false"/>
+          <w:b w:val="false"/>
+          <w:bCs w:val="false"/>
+          <w:color w:val="00000A"/>
+          <w:sz w:val="24"/>
+          <w:szCs w:val="24"/>
+          <w:lang w:val="en-US" w:eastAsia="en-US" w:bidi="ar-SA"/>
+        </w:rPr>
+      </w:pPr>
+      <w:r>
+        <w:rPr>
+          <w:rFonts w:eastAsia="Times New Roman" w:cs="Times New Roman" w:ascii="Courier" w:hAnsi="Courier"/>
+          <w:b w:val="false"/>
+          <w:bCs w:val="false"/>
+          <w:color w:val="00000A"/>
+          <w:sz w:val="24"/>
+          <w:szCs w:val="24"/>
+          <w:lang w:val="en-US" w:eastAsia="en-US" w:bidi="ar-SA"/>
+        </w:rPr>
+      </w:r>
+    </w:p>
+    <w:p>
+      <w:pPr>
+        <w:pStyle w:val="ListParagraph"/>
+        <w:numPr>
+          <w:ilvl w:val="0"/>
+          <w:numId w:val="8"/>
+        </w:numPr>
+        <w:ind w:left="907" w:hanging="0"/>
+        <w:rPr/>
+      </w:pPr>
+      <w:r>
+        <w:rPr>
+          <w:rFonts w:eastAsia="Times New Roman" w:cs="Times New Roman"/>
+          <w:b w:val="false"/>
+          <w:bCs w:val="false"/>
+          <w:color w:val="00000A"/>
+          <w:sz w:val="24"/>
+          <w:szCs w:val="24"/>
+          <w:lang w:val="en-US" w:eastAsia="en-US" w:bidi="ar-SA"/>
+        </w:rPr>
+        <w:t xml:space="preserve">That will start a new virtual terminal that is connected to a workstation computer. </w:t>
+        <w:tab/>
+        <w:t>This computer shares a network with your logger.  Use “ifconfig” on each computer to view the IP address of each.’</w:t>
+      </w:r>
+    </w:p>
+    <w:p>
+      <w:pPr>
+        <w:pStyle w:val="ListParagraph"/>
+        <w:numPr>
+          <w:ilvl w:val="0"/>
+          <w:numId w:val="8"/>
+        </w:numPr>
+        <w:ind w:left="907" w:hanging="0"/>
+        <w:rPr/>
+      </w:pPr>
+      <w:r>
+        <w:rPr/>
+        <w:t>On the Linux host (where your issued the “labtainer centos-log2” command) type:</w:t>
+      </w:r>
+    </w:p>
+    <w:p>
+      <w:pPr>
+        <w:pStyle w:val="ListParagraph"/>
+        <w:ind w:left="907" w:hanging="0"/>
+        <w:rPr/>
+      </w:pPr>
+      <w:r>
+        <w:rPr/>
+        <w:t xml:space="preserve">     </w:t>
+      </w:r>
+      <w:r>
+        <w:rPr>
+          <w:rFonts w:ascii="Courier" w:hAnsi="Courier"/>
+        </w:rPr>
+        <w:t>moreterm.py centos-log2 workstation</w:t>
+      </w:r>
+    </w:p>
+    <w:p>
+      <w:pPr>
+        <w:pStyle w:val="ListParagraph"/>
+        <w:numPr>
+          <w:ilvl w:val="0"/>
+          <w:numId w:val="0"/>
+        </w:numPr>
+        <w:ind w:left="1627" w:hanging="0"/>
+        <w:rPr>
+          <w:rFonts w:ascii="Courier" w:hAnsi="Courier" w:eastAsia="Times New Roman" w:cs="Times New Roman"/>
+          <w:b w:val="false"/>
+          <w:b w:val="false"/>
+          <w:bCs w:val="false"/>
+          <w:color w:val="00000A"/>
+          <w:sz w:val="24"/>
+          <w:szCs w:val="24"/>
+          <w:lang w:val="en-US" w:eastAsia="en-US" w:bidi="ar-SA"/>
+        </w:rPr>
+      </w:pPr>
+      <w:r>
+        <w:rPr>
+          <w:rFonts w:eastAsia="Times New Roman" w:cs="Times New Roman" w:ascii="Courier" w:hAnsi="Courier"/>
+          <w:b w:val="false"/>
+          <w:bCs w:val="false"/>
+          <w:color w:val="00000A"/>
+          <w:sz w:val="24"/>
+          <w:szCs w:val="24"/>
+          <w:lang w:val="en-US" w:eastAsia="en-US" w:bidi="ar-SA"/>
+        </w:rPr>
+      </w:r>
+    </w:p>
+    <w:p>
+      <w:pPr>
+        <w:pStyle w:val="ListParagraph"/>
+        <w:numPr>
+          <w:ilvl w:val="0"/>
+          <w:numId w:val="8"/>
+        </w:numPr>
+        <w:ind w:left="907" w:hanging="0"/>
         <w:rPr>
           <w:rFonts w:ascii="Times New Roman" w:hAnsi="Times New Roman" w:eastAsia="Times New Roman" w:cs="Times New Roman"/>
           <w:b w:val="false"/>
@@ -3515,7 +3378,65 @@
           <w:szCs w:val="24"/>
           <w:lang w:val="en-US" w:eastAsia="en-US" w:bidi="ar-SA"/>
         </w:rPr>
-        <w:t>On the Linux host (where your issued the “labtainer centos-log2” command) type:</w:t>
+        <w:t>Use “</w:t>
+      </w:r>
+      <w:r>
+        <w:rPr>
+          <w:rFonts w:eastAsia="Times New Roman" w:cs="Times New Roman" w:ascii="Courier" w:hAnsi="Courier"/>
+          <w:b w:val="false"/>
+          <w:bCs w:val="false"/>
+          <w:color w:val="00000A"/>
+          <w:sz w:val="24"/>
+          <w:szCs w:val="24"/>
+          <w:lang w:val="en-US" w:eastAsia="en-US" w:bidi="ar-SA"/>
+        </w:rPr>
+        <w:t>sudo su</w:t>
+      </w:r>
+      <w:r>
+        <w:rPr>
+          <w:rFonts w:eastAsia="Times New Roman" w:cs="Times New Roman"/>
+          <w:b w:val="false"/>
+          <w:bCs w:val="false"/>
+          <w:color w:val="00000A"/>
+          <w:sz w:val="24"/>
+          <w:szCs w:val="24"/>
+          <w:lang w:val="en-US" w:eastAsia="en-US" w:bidi="ar-SA"/>
+        </w:rPr>
+        <w:t>” to elevate privilges on the workstation.</w:t>
+      </w:r>
+    </w:p>
+    <w:p>
+      <w:pPr>
+        <w:pStyle w:val="ListParagraph"/>
+        <w:numPr>
+          <w:ilvl w:val="0"/>
+          <w:numId w:val="8"/>
+        </w:numPr>
+        <w:ind w:left="907" w:hanging="0"/>
+        <w:rPr>
+          <w:rFonts w:ascii="Times New Roman" w:hAnsi="Times New Roman" w:eastAsia="Times New Roman" w:cs="Times New Roman"/>
+          <w:b w:val="false"/>
+          <w:b w:val="false"/>
+          <w:bCs w:val="false"/>
+          <w:color w:val="00000A"/>
+          <w:sz w:val="24"/>
+          <w:szCs w:val="24"/>
+          <w:lang w:val="en-US" w:eastAsia="en-US" w:bidi="ar-SA"/>
+        </w:rPr>
+      </w:pPr>
+      <w:r>
+        <w:rPr>
+          <w:rFonts w:eastAsia="Times New Roman" w:cs="Times New Roman"/>
+          <w:b w:val="false"/>
+          <w:bCs w:val="false"/>
+          <w:color w:val="00000A"/>
+          <w:sz w:val="24"/>
+          <w:szCs w:val="24"/>
+          <w:lang w:val="en-US" w:eastAsia="en-US" w:bidi="ar-SA"/>
+        </w:rPr>
+        <w:t xml:space="preserve">Open the /etc/rsyslog.conf file on the workstation and find its “RULES” section. </w:t>
+        <w:tab/>
+        <w:t>At the end of that section, add this line to direct all messages to your logger:</w:t>
       </w:r>
     </w:p>
     <w:p>
@@ -3525,7 +3446,7 @@
           <w:ilvl w:val="0"/>
           <w:numId w:val="0"/>
         </w:numPr>
-        <w:ind w:left="3960" w:hanging="0"/>
+        <w:ind w:left="1440" w:hanging="0"/>
         <w:rPr>
           <w:rFonts w:ascii="Courier" w:hAnsi="Courier" w:eastAsia="Times New Roman" w:cs="Times New Roman"/>
           <w:b w:val="false"/>
@@ -3559,7 +3480,7 @@
           <w:szCs w:val="24"/>
           <w:lang w:val="en-US" w:eastAsia="en-US" w:bidi="ar-SA"/>
         </w:rPr>
-        <w:t>moreterm.py centos-log2 workstation</w:t>
+        <w:t>*.* @172.25.0.2</w:t>
       </w:r>
     </w:p>
     <w:p>
@@ -3567,9 +3488,9 @@
         <w:pStyle w:val="ListParagraph"/>
         <w:numPr>
           <w:ilvl w:val="0"/>
-          <w:numId w:val="9"/>
+          <w:numId w:val="8"/>
         </w:numPr>
-        <w:ind w:hanging="0"/>
+        <w:ind w:left="907" w:hanging="0"/>
         <w:rPr>
           <w:rFonts w:ascii="Times New Roman" w:hAnsi="Times New Roman" w:eastAsia="Times New Roman" w:cs="Times New Roman"/>
           <w:b w:val="false"/>
@@ -3591,11 +3512,9 @@
           <w:szCs w:val="24"/>
           <w:lang w:val="en-US" w:eastAsia="en-US" w:bidi="ar-SA"/>
         </w:rPr>
-        <w:t xml:space="preserve">That will start a new virtual terminal that is connected to a workstation computer. </w:t>
+        <w:t xml:space="preserve">Now restart rsyslog on the workstation and observe the log messages on your </w:t>
         <w:tab/>
-        <w:t xml:space="preserve">This computer shares a network with your logger.  Use “ifconfig” on each </w:t>
-        <w:tab/>
-        <w:t>computer to view the IP address of each.</w:t>
+        <w:t>logger.</w:t>
       </w:r>
     </w:p>
     <w:p>
@@ -3603,9 +3522,9 @@
         <w:pStyle w:val="ListParagraph"/>
         <w:numPr>
           <w:ilvl w:val="0"/>
-          <w:numId w:val="9"/>
+          <w:numId w:val="8"/>
         </w:numPr>
-        <w:ind w:hanging="0"/>
+        <w:ind w:left="907" w:hanging="0"/>
         <w:rPr>
           <w:rFonts w:ascii="Times New Roman" w:hAnsi="Times New Roman" w:eastAsia="Times New Roman" w:cs="Times New Roman"/>
           <w:b w:val="false"/>
@@ -3627,7 +3546,7 @@
           <w:szCs w:val="24"/>
           <w:lang w:val="en-US" w:eastAsia="en-US" w:bidi="ar-SA"/>
         </w:rPr>
-        <w:t>Use “</w:t>
+        <w:t xml:space="preserve">Experiment with different security relevant events such as de-elevating and  elevating privileges on the workstation and issuing </w:t>
       </w:r>
       <w:r>
         <w:rPr>
@@ -3639,7 +3558,7 @@
           <w:szCs w:val="24"/>
           <w:lang w:val="en-US" w:eastAsia="en-US" w:bidi="ar-SA"/>
         </w:rPr>
-        <w:t>sudo su</w:t>
+        <w:t>logger</w:t>
       </w:r>
       <w:r>
         <w:rPr>
@@ -3651,174 +3570,6 @@
           <w:szCs w:val="24"/>
           <w:lang w:val="en-US" w:eastAsia="en-US" w:bidi="ar-SA"/>
         </w:rPr>
-        <w:t>” to elevate privilges on the workstation.</w:t>
-      </w:r>
-    </w:p>
-    <w:p>
-      <w:pPr>
-        <w:pStyle w:val="ListParagraph"/>
-        <w:numPr>
-          <w:ilvl w:val="0"/>
-          <w:numId w:val="9"/>
-        </w:numPr>
-        <w:ind w:hanging="0"/>
-        <w:rPr>
-          <w:rFonts w:ascii="Times New Roman" w:hAnsi="Times New Roman" w:eastAsia="Times New Roman" w:cs="Times New Roman"/>
-          <w:b w:val="false"/>
-          <w:b w:val="false"/>
-          <w:bCs w:val="false"/>
-          <w:color w:val="00000A"/>
-          <w:sz w:val="24"/>
-          <w:szCs w:val="24"/>
-          <w:lang w:val="en-US" w:eastAsia="en-US" w:bidi="ar-SA"/>
-        </w:rPr>
-      </w:pPr>
-      <w:r>
-        <w:rPr>
-          <w:rFonts w:eastAsia="Times New Roman" w:cs="Times New Roman"/>
-          <w:b w:val="false"/>
-          <w:bCs w:val="false"/>
-          <w:color w:val="00000A"/>
-          <w:sz w:val="24"/>
-          <w:szCs w:val="24"/>
-          <w:lang w:val="en-US" w:eastAsia="en-US" w:bidi="ar-SA"/>
-        </w:rPr>
-        <w:t xml:space="preserve">Open the /etc/rsyslog.conf file on the workstation and find its “RULES” section. </w:t>
-        <w:tab/>
-        <w:t>At the end of that section, add this line to direct all messages to your logger:</w:t>
-      </w:r>
-    </w:p>
-    <w:p>
-      <w:pPr>
-        <w:pStyle w:val="ListParagraph"/>
-        <w:numPr>
-          <w:ilvl w:val="0"/>
-          <w:numId w:val="0"/>
-        </w:numPr>
-        <w:ind w:left="1440" w:hanging="0"/>
-        <w:rPr>
-          <w:rFonts w:ascii="Courier" w:hAnsi="Courier" w:eastAsia="Times New Roman" w:cs="Times New Roman"/>
-          <w:b w:val="false"/>
-          <w:b w:val="false"/>
-          <w:bCs w:val="false"/>
-          <w:color w:val="00000A"/>
-          <w:sz w:val="24"/>
-          <w:szCs w:val="24"/>
-          <w:lang w:val="en-US" w:eastAsia="en-US" w:bidi="ar-SA"/>
-        </w:rPr>
-      </w:pPr>
-      <w:r>
-        <w:rPr>
-          <w:rFonts w:eastAsia="Times New Roman" w:cs="Times New Roman" w:ascii="Courier" w:hAnsi="Courier"/>
-          <w:b w:val="false"/>
-          <w:bCs w:val="false"/>
-          <w:color w:val="00000A"/>
-          <w:sz w:val="24"/>
-          <w:szCs w:val="24"/>
-          <w:lang w:val="en-US" w:eastAsia="en-US" w:bidi="ar-SA"/>
-        </w:rPr>
-        <w:t xml:space="preserve">        </w:t>
-      </w:r>
-      <w:r>
-        <w:rPr>
-          <w:rFonts w:eastAsia="Times New Roman" w:cs="Times New Roman" w:ascii="Courier" w:hAnsi="Courier"/>
-          <w:b w:val="false"/>
-          <w:bCs w:val="false"/>
-          <w:color w:val="00000A"/>
-          <w:sz w:val="24"/>
-          <w:szCs w:val="24"/>
-          <w:lang w:val="en-US" w:eastAsia="en-US" w:bidi="ar-SA"/>
-        </w:rPr>
-        <w:t>*.* @172.25.0.2</w:t>
-      </w:r>
-    </w:p>
-    <w:p>
-      <w:pPr>
-        <w:pStyle w:val="ListParagraph"/>
-        <w:numPr>
-          <w:ilvl w:val="0"/>
-          <w:numId w:val="9"/>
-        </w:numPr>
-        <w:ind w:hanging="0"/>
-        <w:rPr>
-          <w:rFonts w:ascii="Times New Roman" w:hAnsi="Times New Roman" w:eastAsia="Times New Roman" w:cs="Times New Roman"/>
-          <w:b w:val="false"/>
-          <w:b w:val="false"/>
-          <w:bCs w:val="false"/>
-          <w:color w:val="00000A"/>
-          <w:sz w:val="24"/>
-          <w:szCs w:val="24"/>
-          <w:lang w:val="en-US" w:eastAsia="en-US" w:bidi="ar-SA"/>
-        </w:rPr>
-      </w:pPr>
-      <w:r>
-        <w:rPr>
-          <w:rFonts w:eastAsia="Times New Roman" w:cs="Times New Roman"/>
-          <w:b w:val="false"/>
-          <w:bCs w:val="false"/>
-          <w:color w:val="00000A"/>
-          <w:sz w:val="24"/>
-          <w:szCs w:val="24"/>
-          <w:lang w:val="en-US" w:eastAsia="en-US" w:bidi="ar-SA"/>
-        </w:rPr>
-        <w:t xml:space="preserve">Now restart rsyslog on the workstation and observe the log messages on your </w:t>
-        <w:tab/>
-        <w:t>logger.</w:t>
-      </w:r>
-    </w:p>
-    <w:p>
-      <w:pPr>
-        <w:pStyle w:val="ListParagraph"/>
-        <w:numPr>
-          <w:ilvl w:val="0"/>
-          <w:numId w:val="9"/>
-        </w:numPr>
-        <w:ind w:hanging="0"/>
-        <w:rPr>
-          <w:rFonts w:ascii="Times New Roman" w:hAnsi="Times New Roman" w:eastAsia="Times New Roman" w:cs="Times New Roman"/>
-          <w:b w:val="false"/>
-          <w:b w:val="false"/>
-          <w:bCs w:val="false"/>
-          <w:color w:val="00000A"/>
-          <w:sz w:val="24"/>
-          <w:szCs w:val="24"/>
-          <w:lang w:val="en-US" w:eastAsia="en-US" w:bidi="ar-SA"/>
-        </w:rPr>
-      </w:pPr>
-      <w:r>
-        <w:rPr>
-          <w:rFonts w:eastAsia="Times New Roman" w:cs="Times New Roman"/>
-          <w:b w:val="false"/>
-          <w:bCs w:val="false"/>
-          <w:color w:val="00000A"/>
-          <w:sz w:val="24"/>
-          <w:szCs w:val="24"/>
-          <w:lang w:val="en-US" w:eastAsia="en-US" w:bidi="ar-SA"/>
-        </w:rPr>
-        <w:t xml:space="preserve">Experiment with different security relevant events such as de-elevating and  elevating privileges on the workstation and issuing </w:t>
-      </w:r>
-      <w:r>
-        <w:rPr>
-          <w:rFonts w:eastAsia="Times New Roman" w:cs="Times New Roman" w:ascii="Courier" w:hAnsi="Courier"/>
-          <w:b w:val="false"/>
-          <w:bCs w:val="false"/>
-          <w:color w:val="00000A"/>
-          <w:sz w:val="24"/>
-          <w:szCs w:val="24"/>
-          <w:lang w:val="en-US" w:eastAsia="en-US" w:bidi="ar-SA"/>
-        </w:rPr>
-        <w:t>logger</w:t>
-      </w:r>
-      <w:r>
-        <w:rPr>
-          <w:rFonts w:eastAsia="Times New Roman" w:cs="Times New Roman"/>
-          <w:b w:val="false"/>
-          <w:bCs w:val="false"/>
-          <w:color w:val="00000A"/>
-          <w:sz w:val="24"/>
-          <w:szCs w:val="24"/>
-          <w:lang w:val="en-US" w:eastAsia="en-US" w:bidi="ar-SA"/>
-        </w:rPr>
         <w:t xml:space="preserve"> commands from the workstation.</w:t>
       </w:r>
     </w:p>
@@ -3857,7 +3608,7 @@
         <w:pStyle w:val="ListParagraph"/>
         <w:numPr>
           <w:ilvl w:val="0"/>
-          <w:numId w:val="8"/>
+          <w:numId w:val="7"/>
         </w:numPr>
         <w:rPr/>
       </w:pPr>
@@ -3946,7 +3697,7 @@
         <w:pStyle w:val="ListParagraph"/>
         <w:numPr>
           <w:ilvl w:val="0"/>
-          <w:numId w:val="8"/>
+          <w:numId w:val="7"/>
         </w:numPr>
         <w:rPr/>
       </w:pPr>
@@ -3980,7 +3731,7 @@
         <w:pStyle w:val="ListParagraph"/>
         <w:numPr>
           <w:ilvl w:val="0"/>
-          <w:numId w:val="8"/>
+          <w:numId w:val="7"/>
         </w:numPr>
         <w:rPr/>
       </w:pPr>
@@ -4003,7 +3754,7 @@
         <w:pStyle w:val="ListParagraph"/>
         <w:numPr>
           <w:ilvl w:val="0"/>
-          <w:numId w:val="8"/>
+          <w:numId w:val="7"/>
         </w:numPr>
         <w:rPr/>
       </w:pPr>
@@ -4026,7 +3777,7 @@
         <w:pStyle w:val="ListParagraph"/>
         <w:numPr>
           <w:ilvl w:val="0"/>
-          <w:numId w:val="8"/>
+          <w:numId w:val="7"/>
         </w:numPr>
         <w:rPr/>
       </w:pPr>
@@ -4179,7 +3930,7 @@
         <w:tblInd w:w="108" w:type="dxa"/>
         <w:tblCellMar>
           <w:top w:w="0" w:type="dxa"/>
-          <w:left w:w="153" w:type="dxa"/>
+          <w:left w:w="163" w:type="dxa"/>
           <w:bottom w:w="0" w:type="dxa"/>
           <w:right w:w="108" w:type="dxa"/>
         </w:tblCellMar>
@@ -5574,7 +5325,14 @@
     </w:pPr>
     <w:r>
       <w:rPr/>
-      <w:t>Rev: 2017-10-25</w:t>
+      <w:t>Rev: 201</w:t>
+    </w:r>
+    <w:r>
+      <w:rPr/>
+      <w:t>8-10-9</w:t>
+    </w:r>
+    <w:r>
+      <w:rPr/>
       <w:tab/>
     </w:r>
     <w:r>
@@ -5588,7 +5346,7 @@
       <w:fldChar w:fldCharType="separate"/>
     </w:r>
     <w:r>
-      <w:t>10</w:t>
+      <w:t>9</w:t>
     </w:r>
     <w:r>
       <w:fldChar w:fldCharType="end"/>
@@ -6273,89 +6031,6 @@
   <w:abstractNum w:abstractNumId="7">
     <w:lvl w:ilvl="0">
       <w:start w:val="1"/>
-      <w:numFmt w:val="lowerLetter"/>
-      <w:lvlText w:val="%1."/>
-      <w:lvlJc w:val="left"/>
-      <w:pPr>
-        <w:ind w:left="720" w:hanging="360"/>
-      </w:pPr>
-    </w:lvl>
-    <w:lvl w:ilvl="1">
-      <w:start w:val="1"/>
-      <w:numFmt w:val="lowerLetter"/>
-      <w:lvlText w:val="%2."/>
-      <w:lvlJc w:val="left"/>
-      <w:pPr>
-        <w:ind w:left="1440" w:hanging="360"/>
-      </w:pPr>
-    </w:lvl>
-    <w:lvl w:ilvl="2">
-      <w:start w:val="1"/>
-      <w:numFmt w:val="lowerRoman"/>
-      <w:lvlText w:val="%3."/>
-      <w:lvlJc w:val="right"/>
-      <w:pPr>
-        <w:ind w:left="2160" w:hanging="180"/>
-      </w:pPr>
-    </w:lvl>
-    <w:lvl w:ilvl="3">
-      <w:start w:val="1"/>
-      <w:numFmt w:val="decimal"/>
-      <w:lvlText w:val="%4."/>
-      <w:lvlJc w:val="left"/>
-      <w:pPr>
-        <w:ind w:left="2880" w:hanging="360"/>
-      </w:pPr>
-    </w:lvl>
-    <w:lvl w:ilvl="4">
-      <w:start w:val="1"/>
-      <w:numFmt w:val="lowerLetter"/>
-      <w:lvlText w:val="%5."/>
-      <w:lvlJc w:val="left"/>
-      <w:pPr>
-        <w:ind w:left="3600" w:hanging="360"/>
-      </w:pPr>
-    </w:lvl>
-    <w:lvl w:ilvl="5">
-      <w:start w:val="1"/>
-      <w:numFmt w:val="lowerRoman"/>
-      <w:lvlText w:val="%6."/>
-      <w:lvlJc w:val="right"/>
-      <w:pPr>
-        <w:ind w:left="4320" w:hanging="180"/>
-      </w:pPr>
-    </w:lvl>
-    <w:lvl w:ilvl="6">
-      <w:start w:val="1"/>
-      <w:numFmt w:val="decimal"/>
-      <w:lvlText w:val="%7."/>
-      <w:lvlJc w:val="left"/>
-      <w:pPr>
-        <w:ind w:left="5040" w:hanging="360"/>
-      </w:pPr>
-    </w:lvl>
-    <w:lvl w:ilvl="7">
-      <w:start w:val="1"/>
-      <w:numFmt w:val="lowerLetter"/>
-      <w:lvlText w:val="%8."/>
-      <w:lvlJc w:val="left"/>
-      <w:pPr>
-        <w:ind w:left="5760" w:hanging="360"/>
-      </w:pPr>
-    </w:lvl>
-    <w:lvl w:ilvl="8">
-      <w:start w:val="1"/>
-      <w:numFmt w:val="lowerRoman"/>
-      <w:lvlText w:val="%9."/>
-      <w:lvlJc w:val="right"/>
-      <w:pPr>
-        <w:ind w:left="6480" w:hanging="180"/>
-      </w:pPr>
-    </w:lvl>
-  </w:abstractNum>
-  <w:abstractNum w:abstractNumId="8">
-    <w:lvl w:ilvl="0">
-      <w:start w:val="1"/>
       <w:numFmt w:val="decimal"/>
       <w:lvlText w:val=" %1."/>
       <w:lvlJc w:val="left"/>
@@ -6460,7 +6135,7 @@
       </w:rPr>
     </w:lvl>
   </w:abstractNum>
-  <w:abstractNum w:abstractNumId="9">
+  <w:abstractNum w:abstractNumId="8">
     <w:lvl w:ilvl="0">
       <w:start w:val="1"/>
       <w:numFmt w:val="decimal"/>
@@ -6593,9 +6268,6 @@
   </w:num>
   <w:num w:numId="8">
     <w:abstractNumId w:val="8"/>
-  </w:num>
-  <w:num w:numId="9">
-    <w:abstractNumId w:val="9"/>
   </w:num>
 </w:numbering>
 </file>
@@ -8089,6 +7761,300 @@
   </w:style>
   <w:style w:type="character" w:styleId="ListLabel138">
     <w:name w:val="ListLabel 138"/>
+    <w:qFormat/>
+    <w:rPr>
+      <w:rFonts w:cs="Symbol"/>
+    </w:rPr>
+  </w:style>
+  <w:style w:type="character" w:styleId="ListLabel139">
+    <w:name w:val="ListLabel 139"/>
+    <w:qFormat/>
+    <w:rPr>
+      <w:rFonts w:ascii="Courier New" w:hAnsi="Courier New" w:cs="Symbol"/>
+    </w:rPr>
+  </w:style>
+  <w:style w:type="character" w:styleId="ListLabel140">
+    <w:name w:val="ListLabel 140"/>
+    <w:qFormat/>
+    <w:rPr>
+      <w:rFonts w:cs="Courier New"/>
+    </w:rPr>
+  </w:style>
+  <w:style w:type="character" w:styleId="ListLabel141">
+    <w:name w:val="ListLabel 141"/>
+    <w:qFormat/>
+    <w:rPr>
+      <w:rFonts w:cs="Wingdings"/>
+    </w:rPr>
+  </w:style>
+  <w:style w:type="character" w:styleId="ListLabel142">
+    <w:name w:val="ListLabel 142"/>
+    <w:qFormat/>
+    <w:rPr>
+      <w:rFonts w:cs="Symbol"/>
+    </w:rPr>
+  </w:style>
+  <w:style w:type="character" w:styleId="ListLabel143">
+    <w:name w:val="ListLabel 143"/>
+    <w:qFormat/>
+    <w:rPr>
+      <w:rFonts w:cs="Courier New"/>
+    </w:rPr>
+  </w:style>
+  <w:style w:type="character" w:styleId="ListLabel144">
+    <w:name w:val="ListLabel 144"/>
+    <w:qFormat/>
+    <w:rPr>
+      <w:rFonts w:cs="Wingdings"/>
+    </w:rPr>
+  </w:style>
+  <w:style w:type="character" w:styleId="ListLabel145">
+    <w:name w:val="ListLabel 145"/>
+    <w:qFormat/>
+    <w:rPr>
+      <w:rFonts w:cs="Symbol"/>
+    </w:rPr>
+  </w:style>
+  <w:style w:type="character" w:styleId="ListLabel146">
+    <w:name w:val="ListLabel 146"/>
+    <w:qFormat/>
+    <w:rPr>
+      <w:rFonts w:cs="Courier New"/>
+    </w:rPr>
+  </w:style>
+  <w:style w:type="character" w:styleId="ListLabel147">
+    <w:name w:val="ListLabel 147"/>
+    <w:qFormat/>
+    <w:rPr>
+      <w:rFonts w:cs="Wingdings"/>
+    </w:rPr>
+  </w:style>
+  <w:style w:type="character" w:styleId="ListLabel148">
+    <w:name w:val="ListLabel 148"/>
+    <w:qFormat/>
+    <w:rPr>
+      <w:rFonts w:cs="Symbol"/>
+    </w:rPr>
+  </w:style>
+  <w:style w:type="character" w:styleId="ListLabel149">
+    <w:name w:val="ListLabel 149"/>
+    <w:qFormat/>
+    <w:rPr>
+      <w:rFonts w:cs="Symbol"/>
+    </w:rPr>
+  </w:style>
+  <w:style w:type="character" w:styleId="ListLabel150">
+    <w:name w:val="ListLabel 150"/>
+    <w:qFormat/>
+    <w:rPr>
+      <w:rFonts w:cs="Symbol"/>
+    </w:rPr>
+  </w:style>
+  <w:style w:type="character" w:styleId="ListLabel151">
+    <w:name w:val="ListLabel 151"/>
+    <w:qFormat/>
+    <w:rPr>
+      <w:rFonts w:cs="Symbol"/>
+    </w:rPr>
+  </w:style>
+  <w:style w:type="character" w:styleId="ListLabel152">
+    <w:name w:val="ListLabel 152"/>
+    <w:qFormat/>
+    <w:rPr>
+      <w:rFonts w:cs="Symbol"/>
+    </w:rPr>
+  </w:style>
+  <w:style w:type="character" w:styleId="ListLabel153">
+    <w:name w:val="ListLabel 153"/>
+    <w:qFormat/>
+    <w:rPr>
+      <w:rFonts w:cs="Symbol"/>
+    </w:rPr>
+  </w:style>
+  <w:style w:type="character" w:styleId="ListLabel154">
+    <w:name w:val="ListLabel 154"/>
+    <w:qFormat/>
+    <w:rPr>
+      <w:rFonts w:cs="Symbol"/>
+    </w:rPr>
+  </w:style>
+  <w:style w:type="character" w:styleId="ListLabel155">
+    <w:name w:val="ListLabel 155"/>
+    <w:qFormat/>
+    <w:rPr>
+      <w:rFonts w:cs="Symbol"/>
+    </w:rPr>
+  </w:style>
+  <w:style w:type="character" w:styleId="ListLabel156">
+    <w:name w:val="ListLabel 156"/>
+    <w:qFormat/>
+    <w:rPr>
+      <w:rFonts w:cs="Symbol"/>
+    </w:rPr>
+  </w:style>
+  <w:style w:type="character" w:styleId="ListLabel157">
+    <w:name w:val="ListLabel 157"/>
+    <w:qFormat/>
+    <w:rPr>
+      <w:rFonts w:cs="Symbol"/>
+    </w:rPr>
+  </w:style>
+  <w:style w:type="character" w:styleId="ListLabel158">
+    <w:name w:val="ListLabel 158"/>
+    <w:qFormat/>
+    <w:rPr>
+      <w:rFonts w:cs="Symbol"/>
+    </w:rPr>
+  </w:style>
+  <w:style w:type="character" w:styleId="ListLabel159">
+    <w:name w:val="ListLabel 159"/>
+    <w:qFormat/>
+    <w:rPr>
+      <w:rFonts w:cs="Symbol"/>
+    </w:rPr>
+  </w:style>
+  <w:style w:type="character" w:styleId="ListLabel160">
+    <w:name w:val="ListLabel 160"/>
+    <w:qFormat/>
+    <w:rPr>
+      <w:rFonts w:ascii="Courier New" w:hAnsi="Courier New" w:cs="Symbol"/>
+    </w:rPr>
+  </w:style>
+  <w:style w:type="character" w:styleId="ListLabel161">
+    <w:name w:val="ListLabel 161"/>
+    <w:qFormat/>
+    <w:rPr>
+      <w:rFonts w:cs="Courier New"/>
+    </w:rPr>
+  </w:style>
+  <w:style w:type="character" w:styleId="ListLabel162">
+    <w:name w:val="ListLabel 162"/>
+    <w:qFormat/>
+    <w:rPr>
+      <w:rFonts w:cs="Wingdings"/>
+    </w:rPr>
+  </w:style>
+  <w:style w:type="character" w:styleId="ListLabel163">
+    <w:name w:val="ListLabel 163"/>
+    <w:qFormat/>
+    <w:rPr>
+      <w:rFonts w:cs="Symbol"/>
+    </w:rPr>
+  </w:style>
+  <w:style w:type="character" w:styleId="ListLabel164">
+    <w:name w:val="ListLabel 164"/>
+    <w:qFormat/>
+    <w:rPr>
+      <w:rFonts w:cs="Courier New"/>
+    </w:rPr>
+  </w:style>
+  <w:style w:type="character" w:styleId="ListLabel165">
+    <w:name w:val="ListLabel 165"/>
+    <w:qFormat/>
+    <w:rPr>
+      <w:rFonts w:cs="Wingdings"/>
+    </w:rPr>
+  </w:style>
+  <w:style w:type="character" w:styleId="ListLabel166">
+    <w:name w:val="ListLabel 166"/>
+    <w:qFormat/>
+    <w:rPr>
+      <w:rFonts w:cs="Symbol"/>
+    </w:rPr>
+  </w:style>
+  <w:style w:type="character" w:styleId="ListLabel167">
+    <w:name w:val="ListLabel 167"/>
+    <w:qFormat/>
+    <w:rPr>
+      <w:rFonts w:cs="Courier New"/>
+    </w:rPr>
+  </w:style>
+  <w:style w:type="character" w:styleId="ListLabel168">
+    <w:name w:val="ListLabel 168"/>
+    <w:qFormat/>
+    <w:rPr>
+      <w:rFonts w:cs="Wingdings"/>
+    </w:rPr>
+  </w:style>
+  <w:style w:type="character" w:styleId="ListLabel169">
+    <w:name w:val="ListLabel 169"/>
+    <w:qFormat/>
+    <w:rPr>
+      <w:rFonts w:cs="Symbol"/>
+    </w:rPr>
+  </w:style>
+  <w:style w:type="character" w:styleId="ListLabel170">
+    <w:name w:val="ListLabel 170"/>
+    <w:qFormat/>
+    <w:rPr>
+      <w:rFonts w:cs="Symbol"/>
+    </w:rPr>
+  </w:style>
+  <w:style w:type="character" w:styleId="ListLabel171">
+    <w:name w:val="ListLabel 171"/>
+    <w:qFormat/>
+    <w:rPr>
+      <w:rFonts w:cs="Symbol"/>
+    </w:rPr>
+  </w:style>
+  <w:style w:type="character" w:styleId="ListLabel172">
+    <w:name w:val="ListLabel 172"/>
+    <w:qFormat/>
+    <w:rPr>
+      <w:rFonts w:cs="Symbol"/>
+    </w:rPr>
+  </w:style>
+  <w:style w:type="character" w:styleId="ListLabel173">
+    <w:name w:val="ListLabel 173"/>
+    <w:qFormat/>
+    <w:rPr>
+      <w:rFonts w:cs="Symbol"/>
+    </w:rPr>
+  </w:style>
+  <w:style w:type="character" w:styleId="ListLabel174">
+    <w:name w:val="ListLabel 174"/>
+    <w:qFormat/>
+    <w:rPr>
+      <w:rFonts w:cs="Symbol"/>
+    </w:rPr>
+  </w:style>
+  <w:style w:type="character" w:styleId="ListLabel175">
+    <w:name w:val="ListLabel 175"/>
+    <w:qFormat/>
+    <w:rPr>
+      <w:rFonts w:cs="Symbol"/>
+    </w:rPr>
+  </w:style>
+  <w:style w:type="character" w:styleId="ListLabel176">
+    <w:name w:val="ListLabel 176"/>
+    <w:qFormat/>
+    <w:rPr>
+      <w:rFonts w:cs="Symbol"/>
+    </w:rPr>
+  </w:style>
+  <w:style w:type="character" w:styleId="ListLabel177">
+    <w:name w:val="ListLabel 177"/>
+    <w:qFormat/>
+    <w:rPr>
+      <w:rFonts w:cs="Symbol"/>
+    </w:rPr>
+  </w:style>
+  <w:style w:type="character" w:styleId="ListLabel178">
+    <w:name w:val="ListLabel 178"/>
+    <w:qFormat/>
+    <w:rPr>
+      <w:rFonts w:cs="Symbol"/>
+    </w:rPr>
+  </w:style>
+  <w:style w:type="character" w:styleId="ListLabel179">
+    <w:name w:val="ListLabel 179"/>
+    <w:qFormat/>
+    <w:rPr>
+      <w:rFonts w:cs="Symbol"/>
+    </w:rPr>
+  </w:style>
+  <w:style w:type="character" w:styleId="ListLabel180">
+    <w:name w:val="ListLabel 180"/>
     <w:qFormat/>
     <w:rPr>
       <w:rFonts w:cs="Symbol"/>

</xml_diff>

<commit_message>
fix tail / ifconfig ordering
</commit_message>
<xml_diff>
--- a/labs/centos-log2/docs/centos-log.docx
+++ b/labs/centos-log2/docs/centos-log.docx
@@ -7,8 +7,8 @@
         <w:pStyle w:val="Title"/>
         <w:rPr/>
       </w:pPr>
-      <w:bookmarkStart w:id="0" w:name="_GoBack"/>
-      <w:bookmarkStart w:id="1" w:name="__DdeLink__377_1171926862"/>
+      <w:bookmarkStart w:id="0" w:name="__DdeLink__377_1171926862"/>
+      <w:bookmarkStart w:id="1" w:name="_GoBack"/>
       <w:bookmarkEnd w:id="0"/>
       <w:bookmarkEnd w:id="1"/>
       <w:r>
@@ -67,7 +67,7 @@
                 <wp:positionV relativeFrom="paragraph">
                   <wp:posOffset>680720</wp:posOffset>
                 </wp:positionV>
-                <wp:extent cx="5469890" cy="482600"/>
+                <wp:extent cx="5470525" cy="483235"/>
                 <wp:effectExtent l="0" t="0" r="24130" b="33020"/>
                 <wp:wrapSquare wrapText="bothSides"/>
                 <wp:docPr id="1" name="Text Box 10"/>
@@ -78,7 +78,7 @@
                       <wps:spPr>
                         <a:xfrm>
                           <a:off x="0" y="0"/>
-                          <a:ext cx="5469120" cy="482040"/>
+                          <a:ext cx="5469840" cy="482760"/>
                         </a:xfrm>
                         <a:prstGeom prst="rect">
                           <a:avLst/>
@@ -148,7 +148,7 @@
           </mc:Choice>
           <mc:Fallback>
             <w:pict>
-              <v:rect id="shape_0" ID="Text Box 10" stroked="t" style="position:absolute;margin-left:0pt;margin-top:53.6pt;width:430.6pt;height:37.9pt" wp14:anchorId="58C16CE4">
+              <v:rect id="shape_0" ID="Text Box 10" stroked="t" style="position:absolute;margin-left:0pt;margin-top:53.6pt;width:430.65pt;height:37.95pt" wp14:anchorId="58C16CE4">
                 <w10:wrap type="square"/>
                 <v:fill o:detectmouseclick="t" on="false"/>
                 <v:stroke color="black" joinstyle="round" endcap="flat"/>
@@ -3159,6 +3159,189 @@
         <w:pStyle w:val="ListParagraph"/>
         <w:numPr>
           <w:ilvl w:val="0"/>
+          <w:numId w:val="0"/>
+        </w:numPr>
+        <w:ind w:left="1814" w:hanging="0"/>
+        <w:rPr>
+          <w:rFonts w:ascii="Courier" w:hAnsi="Courier" w:eastAsia="Times New Roman" w:cs="Times New Roman"/>
+          <w:b w:val="false"/>
+          <w:b w:val="false"/>
+          <w:bCs w:val="false"/>
+          <w:color w:val="00000A"/>
+          <w:sz w:val="24"/>
+          <w:szCs w:val="24"/>
+          <w:lang w:val="en-US" w:eastAsia="en-US" w:bidi="ar-SA"/>
+        </w:rPr>
+      </w:pPr>
+      <w:r>
+        <w:rPr>
+          <w:rFonts w:eastAsia="Times New Roman" w:cs="Times New Roman"/>
+          <w:b w:val="false"/>
+          <w:bCs w:val="false"/>
+          <w:color w:val="00000A"/>
+          <w:sz w:val="24"/>
+          <w:szCs w:val="24"/>
+          <w:lang w:val="en-US" w:eastAsia="en-US" w:bidi="ar-SA"/>
+        </w:rPr>
+        <w:t xml:space="preserve">           </w:t>
+      </w:r>
+      <w:r>
+        <w:rPr>
+          <w:rFonts w:eastAsia="Times New Roman" w:cs="Times New Roman" w:ascii="Courier" w:hAnsi="Courier"/>
+          <w:b w:val="false"/>
+          <w:bCs w:val="false"/>
+          <w:color w:val="00000A"/>
+          <w:sz w:val="24"/>
+          <w:szCs w:val="24"/>
+          <w:lang w:val="en-US" w:eastAsia="en-US" w:bidi="ar-SA"/>
+        </w:rPr>
+        <w:t>systemctl restart rsyslog</w:t>
+      </w:r>
+    </w:p>
+    <w:p>
+      <w:pPr>
+        <w:pStyle w:val="ListParagraph"/>
+        <w:numPr>
+          <w:ilvl w:val="0"/>
+          <w:numId w:val="0"/>
+        </w:numPr>
+        <w:ind w:left="907" w:hanging="0"/>
+        <w:rPr>
+          <w:rFonts w:eastAsia="Times New Roman" w:cs="Times New Roman"/>
+          <w:b w:val="false"/>
+          <w:b w:val="false"/>
+          <w:bCs w:val="false"/>
+          <w:color w:val="00000A"/>
+          <w:sz w:val="24"/>
+          <w:szCs w:val="24"/>
+          <w:lang w:val="en-US" w:eastAsia="en-US" w:bidi="ar-SA"/>
+        </w:rPr>
+      </w:pPr>
+      <w:r>
+        <w:rPr/>
+      </w:r>
+    </w:p>
+    <w:p>
+      <w:pPr>
+        <w:pStyle w:val="ListParagraph"/>
+        <w:numPr>
+          <w:ilvl w:val="0"/>
+          <w:numId w:val="8"/>
+        </w:numPr>
+        <w:ind w:left="907" w:hanging="0"/>
+        <w:rPr/>
+      </w:pPr>
+      <w:r>
+        <w:rPr/>
+        <w:t>On the Linux host (where your issued the “labtainer centos-log2” command) type:</w:t>
+      </w:r>
+    </w:p>
+    <w:p>
+      <w:pPr>
+        <w:pStyle w:val="ListParagraph"/>
+        <w:ind w:left="907" w:hanging="0"/>
+        <w:rPr/>
+      </w:pPr>
+      <w:r>
+        <w:rPr/>
+        <w:t xml:space="preserve">     </w:t>
+      </w:r>
+      <w:r>
+        <w:rPr>
+          <w:rFonts w:ascii="Courier" w:hAnsi="Courier"/>
+        </w:rPr>
+        <w:t>moreterm.py centos-log2 workstation</w:t>
+      </w:r>
+    </w:p>
+    <w:p>
+      <w:pPr>
+        <w:pStyle w:val="ListParagraph"/>
+        <w:numPr>
+          <w:ilvl w:val="0"/>
+          <w:numId w:val="0"/>
+        </w:numPr>
+        <w:ind w:left="1627" w:hanging="0"/>
+        <w:rPr>
+          <w:rFonts w:ascii="Courier" w:hAnsi="Courier" w:eastAsia="Times New Roman" w:cs="Times New Roman"/>
+          <w:b w:val="false"/>
+          <w:b w:val="false"/>
+          <w:bCs w:val="false"/>
+          <w:color w:val="00000A"/>
+          <w:sz w:val="24"/>
+          <w:szCs w:val="24"/>
+          <w:lang w:val="en-US" w:eastAsia="en-US" w:bidi="ar-SA"/>
+        </w:rPr>
+      </w:pPr>
+      <w:r>
+        <w:rPr>
+          <w:rFonts w:eastAsia="Times New Roman" w:cs="Times New Roman" w:ascii="Courier" w:hAnsi="Courier"/>
+          <w:b w:val="false"/>
+          <w:bCs w:val="false"/>
+          <w:color w:val="00000A"/>
+          <w:sz w:val="24"/>
+          <w:szCs w:val="24"/>
+          <w:lang w:val="en-US" w:eastAsia="en-US" w:bidi="ar-SA"/>
+        </w:rPr>
+      </w:r>
+    </w:p>
+    <w:p>
+      <w:pPr>
+        <w:pStyle w:val="ListParagraph"/>
+        <w:numPr>
+          <w:ilvl w:val="0"/>
+          <w:numId w:val="8"/>
+        </w:numPr>
+        <w:ind w:left="907" w:hanging="0"/>
+        <w:rPr/>
+      </w:pPr>
+      <w:r>
+        <w:rPr/>
+        <w:t xml:space="preserve">That will start a new virtual terminal that is connected to a workstation computer. </w:t>
+        <w:tab/>
+        <w:t>This computer shares a network with your logger.  Use “ifconfig” on each computer to view the IP address of each.’</w:t>
+      </w:r>
+    </w:p>
+    <w:p>
+      <w:pPr>
+        <w:pStyle w:val="ListParagraph"/>
+        <w:numPr>
+          <w:ilvl w:val="0"/>
+          <w:numId w:val="8"/>
+        </w:numPr>
+        <w:ind w:left="907" w:hanging="0"/>
+        <w:rPr/>
+      </w:pPr>
+      <w:r>
+        <w:rPr/>
+        <w:t xml:space="preserve">On your logger, use “tail” to view your logs:  </w:t>
+      </w:r>
+    </w:p>
+    <w:p>
+      <w:pPr>
+        <w:pStyle w:val="ListParagraph"/>
+        <w:numPr>
+          <w:ilvl w:val="0"/>
+          <w:numId w:val="8"/>
+        </w:numPr>
+        <w:ind w:left="907" w:hanging="0"/>
+        <w:rPr/>
+      </w:pPr>
+      <w:r>
+        <w:rPr/>
+        <w:t xml:space="preserve">        </w:t>
+      </w:r>
+      <w:r>
+        <w:rPr>
+          <w:rFonts w:ascii="Courier" w:hAnsi="Courier"/>
+        </w:rPr>
+        <w:t>tail -f /var/log/*</w:t>
+      </w:r>
+    </w:p>
+    <w:p>
+      <w:pPr>
+        <w:pStyle w:val="ListParagraph"/>
+        <w:numPr>
+          <w:ilvl w:val="0"/>
           <w:numId w:val="8"/>
         </w:numPr>
         <w:ind w:left="907" w:hanging="0"/>
@@ -3183,7 +3366,65 @@
           <w:szCs w:val="24"/>
           <w:lang w:val="en-US" w:eastAsia="en-US" w:bidi="ar-SA"/>
         </w:rPr>
-        <w:t xml:space="preserve">On your logger, use “tail” to view your logs:  </w:t>
+        <w:t>Use “</w:t>
+      </w:r>
+      <w:r>
+        <w:rPr>
+          <w:rFonts w:eastAsia="Times New Roman" w:cs="Times New Roman" w:ascii="Courier" w:hAnsi="Courier"/>
+          <w:b w:val="false"/>
+          <w:bCs w:val="false"/>
+          <w:color w:val="00000A"/>
+          <w:sz w:val="24"/>
+          <w:szCs w:val="24"/>
+          <w:lang w:val="en-US" w:eastAsia="en-US" w:bidi="ar-SA"/>
+        </w:rPr>
+        <w:t>sudo su</w:t>
+      </w:r>
+      <w:r>
+        <w:rPr>
+          <w:rFonts w:eastAsia="Times New Roman" w:cs="Times New Roman"/>
+          <w:b w:val="false"/>
+          <w:bCs w:val="false"/>
+          <w:color w:val="00000A"/>
+          <w:sz w:val="24"/>
+          <w:szCs w:val="24"/>
+          <w:lang w:val="en-US" w:eastAsia="en-US" w:bidi="ar-SA"/>
+        </w:rPr>
+        <w:t>” to elevate privilges on the workstation.</w:t>
+      </w:r>
+    </w:p>
+    <w:p>
+      <w:pPr>
+        <w:pStyle w:val="ListParagraph"/>
+        <w:numPr>
+          <w:ilvl w:val="0"/>
+          <w:numId w:val="8"/>
+        </w:numPr>
+        <w:ind w:left="907" w:hanging="0"/>
+        <w:rPr>
+          <w:rFonts w:ascii="Times New Roman" w:hAnsi="Times New Roman" w:eastAsia="Times New Roman" w:cs="Times New Roman"/>
+          <w:b w:val="false"/>
+          <w:b w:val="false"/>
+          <w:bCs w:val="false"/>
+          <w:color w:val="00000A"/>
+          <w:sz w:val="24"/>
+          <w:szCs w:val="24"/>
+          <w:lang w:val="en-US" w:eastAsia="en-US" w:bidi="ar-SA"/>
+        </w:rPr>
+      </w:pPr>
+      <w:r>
+        <w:rPr>
+          <w:rFonts w:eastAsia="Times New Roman" w:cs="Times New Roman"/>
+          <w:b w:val="false"/>
+          <w:bCs w:val="false"/>
+          <w:color w:val="00000A"/>
+          <w:sz w:val="24"/>
+          <w:szCs w:val="24"/>
+          <w:lang w:val="en-US" w:eastAsia="en-US" w:bidi="ar-SA"/>
+        </w:rPr>
+        <w:t xml:space="preserve">Open the /etc/rsyslog.conf file on the workstation and find its “RULES” section. </w:t>
+        <w:tab/>
+        <w:t>At the end of that section, add this line to direct all messages to your logger:</w:t>
       </w:r>
     </w:p>
     <w:p>
@@ -3193,7 +3434,7 @@
           <w:ilvl w:val="0"/>
           <w:numId w:val="0"/>
         </w:numPr>
-        <w:ind w:left="907" w:hanging="0"/>
+        <w:ind w:left="1440" w:hanging="0"/>
         <w:rPr>
           <w:rFonts w:ascii="Courier" w:hAnsi="Courier" w:eastAsia="Times New Roman" w:cs="Times New Roman"/>
           <w:b w:val="false"/>
@@ -3227,126 +3468,7 @@
           <w:szCs w:val="24"/>
           <w:lang w:val="en-US" w:eastAsia="en-US" w:bidi="ar-SA"/>
         </w:rPr>
-        <w:t>tail -f /var/log/*</w:t>
-      </w:r>
-    </w:p>
-    <w:p>
-      <w:pPr>
-        <w:pStyle w:val="ListParagraph"/>
-        <w:numPr>
-          <w:ilvl w:val="0"/>
-          <w:numId w:val="0"/>
-        </w:numPr>
-        <w:ind w:left="1814" w:hanging="0"/>
-        <w:rPr>
-          <w:rFonts w:ascii="Courier" w:hAnsi="Courier" w:eastAsia="Times New Roman" w:cs="Times New Roman"/>
-          <w:b w:val="false"/>
-          <w:b w:val="false"/>
-          <w:bCs w:val="false"/>
-          <w:color w:val="00000A"/>
-          <w:sz w:val="24"/>
-          <w:szCs w:val="24"/>
-          <w:lang w:val="en-US" w:eastAsia="en-US" w:bidi="ar-SA"/>
-        </w:rPr>
-      </w:pPr>
-      <w:r>
-        <w:rPr>
-          <w:rFonts w:eastAsia="Times New Roman" w:cs="Times New Roman" w:ascii="Courier" w:hAnsi="Courier"/>
-          <w:b w:val="false"/>
-          <w:bCs w:val="false"/>
-          <w:color w:val="00000A"/>
-          <w:sz w:val="24"/>
-          <w:szCs w:val="24"/>
-          <w:lang w:val="en-US" w:eastAsia="en-US" w:bidi="ar-SA"/>
-        </w:rPr>
-      </w:r>
-    </w:p>
-    <w:p>
-      <w:pPr>
-        <w:pStyle w:val="ListParagraph"/>
-        <w:numPr>
-          <w:ilvl w:val="0"/>
-          <w:numId w:val="8"/>
-        </w:numPr>
-        <w:ind w:left="907" w:hanging="0"/>
-        <w:rPr/>
-      </w:pPr>
-      <w:r>
-        <w:rPr>
-          <w:rFonts w:eastAsia="Times New Roman" w:cs="Times New Roman"/>
-          <w:b w:val="false"/>
-          <w:bCs w:val="false"/>
-          <w:color w:val="00000A"/>
-          <w:sz w:val="24"/>
-          <w:szCs w:val="24"/>
-          <w:lang w:val="en-US" w:eastAsia="en-US" w:bidi="ar-SA"/>
-        </w:rPr>
-        <w:t xml:space="preserve">That will start a new virtual terminal that is connected to a workstation computer. </w:t>
-        <w:tab/>
-        <w:t>This computer shares a network with your logger.  Use “ifconfig” on each computer to view the IP address of each.’</w:t>
-      </w:r>
-    </w:p>
-    <w:p>
-      <w:pPr>
-        <w:pStyle w:val="ListParagraph"/>
-        <w:numPr>
-          <w:ilvl w:val="0"/>
-          <w:numId w:val="8"/>
-        </w:numPr>
-        <w:ind w:left="907" w:hanging="0"/>
-        <w:rPr/>
-      </w:pPr>
-      <w:r>
-        <w:rPr/>
-        <w:t>On the Linux host (where your issued the “labtainer centos-log2” command) type:</w:t>
-      </w:r>
-    </w:p>
-    <w:p>
-      <w:pPr>
-        <w:pStyle w:val="ListParagraph"/>
-        <w:ind w:left="907" w:hanging="0"/>
-        <w:rPr/>
-      </w:pPr>
-      <w:r>
-        <w:rPr/>
-        <w:t xml:space="preserve">     </w:t>
-      </w:r>
-      <w:r>
-        <w:rPr>
-          <w:rFonts w:ascii="Courier" w:hAnsi="Courier"/>
-        </w:rPr>
-        <w:t>moreterm.py centos-log2 workstation</w:t>
-      </w:r>
-    </w:p>
-    <w:p>
-      <w:pPr>
-        <w:pStyle w:val="ListParagraph"/>
-        <w:numPr>
-          <w:ilvl w:val="0"/>
-          <w:numId w:val="0"/>
-        </w:numPr>
-        <w:ind w:left="1627" w:hanging="0"/>
-        <w:rPr>
-          <w:rFonts w:ascii="Courier" w:hAnsi="Courier" w:eastAsia="Times New Roman" w:cs="Times New Roman"/>
-          <w:b w:val="false"/>
-          <w:b w:val="false"/>
-          <w:bCs w:val="false"/>
-          <w:color w:val="00000A"/>
-          <w:sz w:val="24"/>
-          <w:szCs w:val="24"/>
-          <w:lang w:val="en-US" w:eastAsia="en-US" w:bidi="ar-SA"/>
-        </w:rPr>
-      </w:pPr>
-      <w:r>
-        <w:rPr>
-          <w:rFonts w:eastAsia="Times New Roman" w:cs="Times New Roman" w:ascii="Courier" w:hAnsi="Courier"/>
-          <w:b w:val="false"/>
-          <w:bCs w:val="false"/>
-          <w:color w:val="00000A"/>
-          <w:sz w:val="24"/>
-          <w:szCs w:val="24"/>
-          <w:lang w:val="en-US" w:eastAsia="en-US" w:bidi="ar-SA"/>
-        </w:rPr>
+        <w:t>*.* @172.25.0.2</w:t>
       </w:r>
     </w:p>
     <w:p>
@@ -3378,31 +3500,9 @@
           <w:szCs w:val="24"/>
           <w:lang w:val="en-US" w:eastAsia="en-US" w:bidi="ar-SA"/>
         </w:rPr>
-        <w:t>Use “</w:t>
-      </w:r>
-      <w:r>
-        <w:rPr>
-          <w:rFonts w:eastAsia="Times New Roman" w:cs="Times New Roman" w:ascii="Courier" w:hAnsi="Courier"/>
-          <w:b w:val="false"/>
-          <w:bCs w:val="false"/>
-          <w:color w:val="00000A"/>
-          <w:sz w:val="24"/>
-          <w:szCs w:val="24"/>
-          <w:lang w:val="en-US" w:eastAsia="en-US" w:bidi="ar-SA"/>
-        </w:rPr>
-        <w:t>sudo su</w:t>
-      </w:r>
-      <w:r>
-        <w:rPr>
-          <w:rFonts w:eastAsia="Times New Roman" w:cs="Times New Roman"/>
-          <w:b w:val="false"/>
-          <w:bCs w:val="false"/>
-          <w:color w:val="00000A"/>
-          <w:sz w:val="24"/>
-          <w:szCs w:val="24"/>
-          <w:lang w:val="en-US" w:eastAsia="en-US" w:bidi="ar-SA"/>
-        </w:rPr>
-        <w:t>” to elevate privilges on the workstation.</w:t>
+        <w:t xml:space="preserve">Now restart rsyslog on the workstation and observe the log messages on your </w:t>
+        <w:tab/>
+        <w:t>logger.</w:t>
       </w:r>
     </w:p>
     <w:p>
@@ -3434,118 +3534,6 @@
           <w:szCs w:val="24"/>
           <w:lang w:val="en-US" w:eastAsia="en-US" w:bidi="ar-SA"/>
         </w:rPr>
-        <w:t xml:space="preserve">Open the /etc/rsyslog.conf file on the workstation and find its “RULES” section. </w:t>
-        <w:tab/>
-        <w:t>At the end of that section, add this line to direct all messages to your logger:</w:t>
-      </w:r>
-    </w:p>
-    <w:p>
-      <w:pPr>
-        <w:pStyle w:val="ListParagraph"/>
-        <w:numPr>
-          <w:ilvl w:val="0"/>
-          <w:numId w:val="0"/>
-        </w:numPr>
-        <w:ind w:left="1440" w:hanging="0"/>
-        <w:rPr>
-          <w:rFonts w:ascii="Courier" w:hAnsi="Courier" w:eastAsia="Times New Roman" w:cs="Times New Roman"/>
-          <w:b w:val="false"/>
-          <w:b w:val="false"/>
-          <w:bCs w:val="false"/>
-          <w:color w:val="00000A"/>
-          <w:sz w:val="24"/>
-          <w:szCs w:val="24"/>
-          <w:lang w:val="en-US" w:eastAsia="en-US" w:bidi="ar-SA"/>
-        </w:rPr>
-      </w:pPr>
-      <w:r>
-        <w:rPr>
-          <w:rFonts w:eastAsia="Times New Roman" w:cs="Times New Roman" w:ascii="Courier" w:hAnsi="Courier"/>
-          <w:b w:val="false"/>
-          <w:bCs w:val="false"/>
-          <w:color w:val="00000A"/>
-          <w:sz w:val="24"/>
-          <w:szCs w:val="24"/>
-          <w:lang w:val="en-US" w:eastAsia="en-US" w:bidi="ar-SA"/>
-        </w:rPr>
-        <w:t xml:space="preserve">        </w:t>
-      </w:r>
-      <w:r>
-        <w:rPr>
-          <w:rFonts w:eastAsia="Times New Roman" w:cs="Times New Roman" w:ascii="Courier" w:hAnsi="Courier"/>
-          <w:b w:val="false"/>
-          <w:bCs w:val="false"/>
-          <w:color w:val="00000A"/>
-          <w:sz w:val="24"/>
-          <w:szCs w:val="24"/>
-          <w:lang w:val="en-US" w:eastAsia="en-US" w:bidi="ar-SA"/>
-        </w:rPr>
-        <w:t>*.* @172.25.0.2</w:t>
-      </w:r>
-    </w:p>
-    <w:p>
-      <w:pPr>
-        <w:pStyle w:val="ListParagraph"/>
-        <w:numPr>
-          <w:ilvl w:val="0"/>
-          <w:numId w:val="8"/>
-        </w:numPr>
-        <w:ind w:left="907" w:hanging="0"/>
-        <w:rPr>
-          <w:rFonts w:ascii="Times New Roman" w:hAnsi="Times New Roman" w:eastAsia="Times New Roman" w:cs="Times New Roman"/>
-          <w:b w:val="false"/>
-          <w:b w:val="false"/>
-          <w:bCs w:val="false"/>
-          <w:color w:val="00000A"/>
-          <w:sz w:val="24"/>
-          <w:szCs w:val="24"/>
-          <w:lang w:val="en-US" w:eastAsia="en-US" w:bidi="ar-SA"/>
-        </w:rPr>
-      </w:pPr>
-      <w:r>
-        <w:rPr>
-          <w:rFonts w:eastAsia="Times New Roman" w:cs="Times New Roman"/>
-          <w:b w:val="false"/>
-          <w:bCs w:val="false"/>
-          <w:color w:val="00000A"/>
-          <w:sz w:val="24"/>
-          <w:szCs w:val="24"/>
-          <w:lang w:val="en-US" w:eastAsia="en-US" w:bidi="ar-SA"/>
-        </w:rPr>
-        <w:t xml:space="preserve">Now restart rsyslog on the workstation and observe the log messages on your </w:t>
-        <w:tab/>
-        <w:t>logger.</w:t>
-      </w:r>
-    </w:p>
-    <w:p>
-      <w:pPr>
-        <w:pStyle w:val="ListParagraph"/>
-        <w:numPr>
-          <w:ilvl w:val="0"/>
-          <w:numId w:val="8"/>
-        </w:numPr>
-        <w:ind w:left="907" w:hanging="0"/>
-        <w:rPr>
-          <w:rFonts w:ascii="Times New Roman" w:hAnsi="Times New Roman" w:eastAsia="Times New Roman" w:cs="Times New Roman"/>
-          <w:b w:val="false"/>
-          <w:b w:val="false"/>
-          <w:bCs w:val="false"/>
-          <w:color w:val="00000A"/>
-          <w:sz w:val="24"/>
-          <w:szCs w:val="24"/>
-          <w:lang w:val="en-US" w:eastAsia="en-US" w:bidi="ar-SA"/>
-        </w:rPr>
-      </w:pPr>
-      <w:r>
-        <w:rPr>
-          <w:rFonts w:eastAsia="Times New Roman" w:cs="Times New Roman"/>
-          <w:b w:val="false"/>
-          <w:bCs w:val="false"/>
-          <w:color w:val="00000A"/>
-          <w:sz w:val="24"/>
-          <w:szCs w:val="24"/>
-          <w:lang w:val="en-US" w:eastAsia="en-US" w:bidi="ar-SA"/>
-        </w:rPr>
         <w:t xml:space="preserve">Experiment with different security relevant events such as de-elevating and  elevating privileges on the workstation and issuing </w:t>
       </w:r>
       <w:r>
@@ -3930,7 +3918,7 @@
         <w:tblInd w:w="108" w:type="dxa"/>
         <w:tblCellMar>
           <w:top w:w="0" w:type="dxa"/>
-          <w:left w:w="163" w:type="dxa"/>
+          <w:left w:w="168" w:type="dxa"/>
           <w:bottom w:w="0" w:type="dxa"/>
           <w:right w:w="108" w:type="dxa"/>
         </w:tblCellMar>
@@ -5325,14 +5313,7 @@
     </w:pPr>
     <w:r>
       <w:rPr/>
-      <w:t>Rev: 201</w:t>
-    </w:r>
-    <w:r>
-      <w:rPr/>
-      <w:t>8-10-9</w:t>
-    </w:r>
-    <w:r>
-      <w:rPr/>
+      <w:t>Rev: 2018-10-9</w:t>
       <w:tab/>
     </w:r>
     <w:r>
@@ -8055,6 +8036,153 @@
   </w:style>
   <w:style w:type="character" w:styleId="ListLabel180">
     <w:name w:val="ListLabel 180"/>
+    <w:qFormat/>
+    <w:rPr>
+      <w:rFonts w:cs="Symbol"/>
+    </w:rPr>
+  </w:style>
+  <w:style w:type="character" w:styleId="ListLabel181">
+    <w:name w:val="ListLabel 181"/>
+    <w:qFormat/>
+    <w:rPr>
+      <w:rFonts w:ascii="Courier New" w:hAnsi="Courier New" w:cs="Symbol"/>
+    </w:rPr>
+  </w:style>
+  <w:style w:type="character" w:styleId="ListLabel182">
+    <w:name w:val="ListLabel 182"/>
+    <w:qFormat/>
+    <w:rPr>
+      <w:rFonts w:cs="Courier New"/>
+    </w:rPr>
+  </w:style>
+  <w:style w:type="character" w:styleId="ListLabel183">
+    <w:name w:val="ListLabel 183"/>
+    <w:qFormat/>
+    <w:rPr>
+      <w:rFonts w:cs="Wingdings"/>
+    </w:rPr>
+  </w:style>
+  <w:style w:type="character" w:styleId="ListLabel184">
+    <w:name w:val="ListLabel 184"/>
+    <w:qFormat/>
+    <w:rPr>
+      <w:rFonts w:cs="Symbol"/>
+    </w:rPr>
+  </w:style>
+  <w:style w:type="character" w:styleId="ListLabel185">
+    <w:name w:val="ListLabel 185"/>
+    <w:qFormat/>
+    <w:rPr>
+      <w:rFonts w:cs="Courier New"/>
+    </w:rPr>
+  </w:style>
+  <w:style w:type="character" w:styleId="ListLabel186">
+    <w:name w:val="ListLabel 186"/>
+    <w:qFormat/>
+    <w:rPr>
+      <w:rFonts w:cs="Wingdings"/>
+    </w:rPr>
+  </w:style>
+  <w:style w:type="character" w:styleId="ListLabel187">
+    <w:name w:val="ListLabel 187"/>
+    <w:qFormat/>
+    <w:rPr>
+      <w:rFonts w:cs="Symbol"/>
+    </w:rPr>
+  </w:style>
+  <w:style w:type="character" w:styleId="ListLabel188">
+    <w:name w:val="ListLabel 188"/>
+    <w:qFormat/>
+    <w:rPr>
+      <w:rFonts w:cs="Courier New"/>
+    </w:rPr>
+  </w:style>
+  <w:style w:type="character" w:styleId="ListLabel189">
+    <w:name w:val="ListLabel 189"/>
+    <w:qFormat/>
+    <w:rPr>
+      <w:rFonts w:cs="Wingdings"/>
+    </w:rPr>
+  </w:style>
+  <w:style w:type="character" w:styleId="ListLabel190">
+    <w:name w:val="ListLabel 190"/>
+    <w:qFormat/>
+    <w:rPr>
+      <w:rFonts w:cs="Symbol"/>
+    </w:rPr>
+  </w:style>
+  <w:style w:type="character" w:styleId="ListLabel191">
+    <w:name w:val="ListLabel 191"/>
+    <w:qFormat/>
+    <w:rPr>
+      <w:rFonts w:cs="Symbol"/>
+    </w:rPr>
+  </w:style>
+  <w:style w:type="character" w:styleId="ListLabel192">
+    <w:name w:val="ListLabel 192"/>
+    <w:qFormat/>
+    <w:rPr>
+      <w:rFonts w:cs="Symbol"/>
+    </w:rPr>
+  </w:style>
+  <w:style w:type="character" w:styleId="ListLabel193">
+    <w:name w:val="ListLabel 193"/>
+    <w:qFormat/>
+    <w:rPr>
+      <w:rFonts w:cs="Symbol"/>
+    </w:rPr>
+  </w:style>
+  <w:style w:type="character" w:styleId="ListLabel194">
+    <w:name w:val="ListLabel 194"/>
+    <w:qFormat/>
+    <w:rPr>
+      <w:rFonts w:cs="Symbol"/>
+    </w:rPr>
+  </w:style>
+  <w:style w:type="character" w:styleId="ListLabel195">
+    <w:name w:val="ListLabel 195"/>
+    <w:qFormat/>
+    <w:rPr>
+      <w:rFonts w:cs="Symbol"/>
+    </w:rPr>
+  </w:style>
+  <w:style w:type="character" w:styleId="ListLabel196">
+    <w:name w:val="ListLabel 196"/>
+    <w:qFormat/>
+    <w:rPr>
+      <w:rFonts w:cs="Symbol"/>
+    </w:rPr>
+  </w:style>
+  <w:style w:type="character" w:styleId="ListLabel197">
+    <w:name w:val="ListLabel 197"/>
+    <w:qFormat/>
+    <w:rPr>
+      <w:rFonts w:cs="Symbol"/>
+    </w:rPr>
+  </w:style>
+  <w:style w:type="character" w:styleId="ListLabel198">
+    <w:name w:val="ListLabel 198"/>
+    <w:qFormat/>
+    <w:rPr>
+      <w:rFonts w:cs="Symbol"/>
+    </w:rPr>
+  </w:style>
+  <w:style w:type="character" w:styleId="ListLabel199">
+    <w:name w:val="ListLabel 199"/>
+    <w:qFormat/>
+    <w:rPr>
+      <w:rFonts w:cs="Symbol"/>
+    </w:rPr>
+  </w:style>
+  <w:style w:type="character" w:styleId="ListLabel200">
+    <w:name w:val="ListLabel 200"/>
+    <w:qFormat/>
+    <w:rPr>
+      <w:rFonts w:cs="Symbol"/>
+    </w:rPr>
+  </w:style>
+  <w:style w:type="character" w:styleId="ListLabel201">
+    <w:name w:val="ListLabel 201"/>
     <w:qFormat/>
     <w:rPr>
       <w:rFonts w:cs="Symbol"/>

</xml_diff>